<commit_message>
menambahkan tugas prektikum 3
</commit_message>
<xml_diff>
--- a/tugas pw2/Pemrogramanweb2.docx
+++ b/tugas pw2/Pemrogramanweb2.docx
@@ -45,6 +45,13 @@
           <w:lang w:val="id-ID"/>
         </w:rPr>
         <w:t>Kelas:3C</w:t>
+      </w:r>
+      <w:r>
+        <w:rPr>
+          <w:rFonts w:ascii="Times New Roman" w:hAnsi="Times New Roman" w:cs="Times New Roman"/>
+          <w:lang w:val="id-ID"/>
+        </w:rPr>
+        <w:t xml:space="preserve"> sistem informasi</w:t>
       </w:r>
     </w:p>
     <w:p>

</xml_diff>